<commit_message>
update link in letter of intent
</commit_message>
<xml_diff>
--- a/LetterOfIntentAndPreviousWork.docx
+++ b/LetterOfIntentAndPreviousWork.docx
@@ -1098,101 +1098,38 @@
         <w:autoSpaceDN w:val="0"/>
         <w:adjustRightInd w:val="0"/>
         <w:rPr>
-          <w:rStyle w:val="Hyperlink"/>
-          <w:rFonts w:cstheme="minorHAnsi"/>
-          <w:sz w:val="20"/>
-          <w:szCs w:val="20"/>
-        </w:rPr>
-      </w:pPr>
-      <w:r>
+          <w:rFonts w:cstheme="minorHAnsi"/>
+          <w:color w:val="0563C1" w:themeColor="hyperlink"/>
+          <w:sz w:val="20"/>
+          <w:szCs w:val="20"/>
+          <w:u w:val="single"/>
+        </w:rPr>
+      </w:pPr>
+      <w:hyperlink r:id="rId12" w:history="1">
+        <w:r>
+          <w:rPr>
+            <w:rStyle w:val="Hyperlink"/>
+            <w:rFonts w:cstheme="minorHAnsi"/>
+            <w:sz w:val="20"/>
+            <w:szCs w:val="20"/>
+          </w:rPr>
+          <w:t>https://github.com/dimitarpg13/InsideTensorflow2Source/blob/master/Understanding_Tensorflow_2_source_code.pdf</w:t>
+        </w:r>
+      </w:hyperlink>
+    </w:p>
+    <w:p>
+      <w:pPr>
+        <w:autoSpaceDE w:val="0"/>
+        <w:autoSpaceDN w:val="0"/>
+        <w:adjustRightInd w:val="0"/>
         <w:rPr>
           <w:rFonts w:cstheme="minorHAnsi"/>
           <w:color w:val="0563C2"/>
           <w:sz w:val="20"/>
           <w:szCs w:val="20"/>
         </w:rPr>
-        <w:fldChar w:fldCharType="begin"/>
-      </w:r>
-      <w:r>
-        <w:rPr>
-          <w:rFonts w:cstheme="minorHAnsi"/>
-          <w:color w:val="0563C2"/>
-          <w:sz w:val="20"/>
-          <w:szCs w:val="20"/>
-        </w:rPr>
-        <w:instrText xml:space="preserve"> HYPERLINK "https://github.com/dimitarpg13/InsideTensorflow2Source/blob/master/Understanding%20Tensorflow%20%20%202%20source%20code.pdf" </w:instrText>
-      </w:r>
-      <w:r>
-        <w:rPr>
-          <w:rFonts w:cstheme="minorHAnsi"/>
-          <w:color w:val="0563C2"/>
-          <w:sz w:val="20"/>
-          <w:szCs w:val="20"/>
-        </w:rPr>
-      </w:r>
-      <w:r>
-        <w:rPr>
-          <w:rFonts w:cstheme="minorHAnsi"/>
-          <w:color w:val="0563C2"/>
-          <w:sz w:val="20"/>
-          <w:szCs w:val="20"/>
-        </w:rPr>
-        <w:fldChar w:fldCharType="separate"/>
-      </w:r>
-      <w:r>
-        <w:rPr>
-          <w:rStyle w:val="Hyperlink"/>
-          <w:rFonts w:cstheme="minorHAnsi"/>
-          <w:sz w:val="20"/>
-          <w:szCs w:val="20"/>
-        </w:rPr>
-        <w:t>https://github.com/dimitarpg13/InsideTensorflow2Source/blob/master/Understanding%20Tensorflow</w:t>
-      </w:r>
-    </w:p>
-    <w:p>
-      <w:pPr>
-        <w:autoSpaceDE w:val="0"/>
-        <w:autoSpaceDN w:val="0"/>
-        <w:adjustRightInd w:val="0"/>
-        <w:rPr>
-          <w:rFonts w:cstheme="minorHAnsi"/>
-          <w:color w:val="0563C2"/>
-          <w:sz w:val="20"/>
-          <w:szCs w:val="20"/>
-        </w:rPr>
-      </w:pPr>
-      <w:r>
-        <w:rPr>
-          <w:rStyle w:val="Hyperlink"/>
-          <w:rFonts w:cstheme="minorHAnsi"/>
-          <w:sz w:val="20"/>
-          <w:szCs w:val="20"/>
-        </w:rPr>
-        <w:t>%202%20source%20code.pdf</w:t>
-      </w:r>
-      <w:r>
-        <w:rPr>
-          <w:rFonts w:cstheme="minorHAnsi"/>
-          <w:color w:val="0563C2"/>
-          <w:sz w:val="20"/>
-          <w:szCs w:val="20"/>
-        </w:rPr>
-        <w:fldChar w:fldCharType="end"/>
-      </w:r>
-    </w:p>
-    <w:p>
-      <w:pPr>
-        <w:autoSpaceDE w:val="0"/>
-        <w:autoSpaceDN w:val="0"/>
-        <w:adjustRightInd w:val="0"/>
-        <w:rPr>
-          <w:rFonts w:cstheme="minorHAnsi"/>
-          <w:color w:val="0563C2"/>
-          <w:sz w:val="20"/>
-          <w:szCs w:val="20"/>
-        </w:rPr>
-      </w:pPr>
-      <w:hyperlink r:id="rId12" w:history="1">
+      </w:pPr>
+      <w:hyperlink r:id="rId13" w:history="1">
         <w:r>
           <w:rPr>
             <w:rStyle w:val="Hyperlink"/>
@@ -1216,7 +1153,7 @@
           <w:szCs w:val="20"/>
         </w:rPr>
       </w:pPr>
-      <w:hyperlink r:id="rId13" w:history="1">
+      <w:hyperlink r:id="rId14" w:history="1">
         <w:r>
           <w:rPr>
             <w:rStyle w:val="Hyperlink"/>
@@ -1275,7 +1212,7 @@
           <w:szCs w:val="20"/>
         </w:rPr>
       </w:pPr>
-      <w:hyperlink r:id="rId14" w:history="1">
+      <w:hyperlink r:id="rId15" w:history="1">
         <w:r>
           <w:rPr>
             <w:rStyle w:val="Hyperlink"/>
@@ -1299,7 +1236,7 @@
           <w:szCs w:val="20"/>
         </w:rPr>
       </w:pPr>
-      <w:hyperlink r:id="rId15" w:history="1">
+      <w:hyperlink r:id="rId16" w:history="1">
         <w:r>
           <w:rPr>
             <w:rStyle w:val="Hyperlink"/>
@@ -1323,7 +1260,7 @@
           <w:szCs w:val="20"/>
         </w:rPr>
       </w:pPr>
-      <w:hyperlink r:id="rId16" w:history="1">
+      <w:hyperlink r:id="rId17" w:history="1">
         <w:r>
           <w:rPr>
             <w:rStyle w:val="Hyperlink"/>
@@ -1344,7 +1281,7 @@
           <w:szCs w:val="20"/>
         </w:rPr>
       </w:pPr>
-      <w:hyperlink r:id="rId17" w:history="1">
+      <w:hyperlink r:id="rId18" w:history="1">
         <w:r>
           <w:rPr>
             <w:rStyle w:val="Hyperlink"/>
@@ -1495,7 +1432,7 @@
           <w:szCs w:val="20"/>
         </w:rPr>
       </w:pPr>
-      <w:hyperlink r:id="rId18" w:history="1">
+      <w:hyperlink r:id="rId19" w:history="1">
         <w:r>
           <w:rPr>
             <w:rStyle w:val="Hyperlink"/>
@@ -1519,7 +1456,7 @@
           <w:szCs w:val="20"/>
         </w:rPr>
       </w:pPr>
-      <w:hyperlink r:id="rId19" w:history="1">
+      <w:hyperlink r:id="rId20" w:history="1">
         <w:r>
           <w:rPr>
             <w:rStyle w:val="Hyperlink"/>

</xml_diff>

<commit_message>
update letter of intent
</commit_message>
<xml_diff>
--- a/LetterOfIntentAndPreviousWork.docx
+++ b/LetterOfIntentAndPreviousWork.docx
@@ -1,6 +1,6 @@
 
 <file path=word/document.xml><?xml version="1.0" encoding="utf-8"?>
-<w:document xmlns:wpc="http://schemas.microsoft.com/office/word/2010/wordprocessingCanvas" xmlns:cx="http://schemas.microsoft.com/office/drawing/2014/chartex" xmlns:cx1="http://schemas.microsoft.com/office/drawing/2015/9/8/chartex" xmlns:cx2="http://schemas.microsoft.com/office/drawing/2015/10/21/chartex" xmlns:cx3="http://schemas.microsoft.com/office/drawing/2016/5/9/chartex" xmlns:cx4="http://schemas.microsoft.com/office/drawing/2016/5/10/chartex" xmlns:cx5="http://schemas.microsoft.com/office/drawing/2016/5/11/chartex" xmlns:cx6="http://schemas.microsoft.com/office/drawing/2016/5/12/chartex" xmlns:cx7="http://schemas.microsoft.com/office/drawing/2016/5/13/chartex" xmlns:cx8="http://schemas.microsoft.com/office/drawing/2016/5/14/chartex" xmlns:mc="http://schemas.openxmlformats.org/markup-compatibility/2006" xmlns:aink="http://schemas.microsoft.com/office/drawing/2016/ink" xmlns:am3d="http://schemas.microsoft.com/office/drawing/2017/model3d" xmlns:o="urn:schemas-microsoft-com:office:office" xmlns:oel="http://schemas.microsoft.com/office/2019/extlst" xmlns:r="http://schemas.openxmlformats.org/officeDocument/2006/relationships" xmlns:m="http://schemas.openxmlformats.org/officeDocument/2006/math" xmlns:v="urn:schemas-microsoft-com:vml" xmlns:wp14="http://schemas.microsoft.com/office/word/2010/wordprocessingDrawing" xmlns:wp="http://schemas.openxmlformats.org/drawingml/2006/wordprocessingDrawing" xmlns:w10="urn:schemas-microsoft-com:office:word" xmlns:w="http://schemas.openxmlformats.org/wordprocessingml/2006/main" xmlns:w14="http://schemas.microsoft.com/office/word/2010/wordml" xmlns:w15="http://schemas.microsoft.com/office/word/2012/wordml" xmlns:w16cex="http://schemas.microsoft.com/office/word/2018/wordml/cex" xmlns:w16cid="http://schemas.microsoft.com/office/word/2016/wordml/cid" xmlns:w16="http://schemas.microsoft.com/office/word/2018/wordml" xmlns:w16sdtdh="http://schemas.microsoft.com/office/word/2020/wordml/sdtdatahash" xmlns:w16se="http://schemas.microsoft.com/office/word/2015/wordml/symex" xmlns:wpg="http://schemas.microsoft.com/office/word/2010/wordprocessingGroup" xmlns:wpi="http://schemas.microsoft.com/office/word/2010/wordprocessingInk" xmlns:wne="http://schemas.microsoft.com/office/word/2006/wordml" xmlns:wps="http://schemas.microsoft.com/office/word/2010/wordprocessingShape" mc:Ignorable="w14 w15 w16se w16cid w16 w16cex w16sdtdh wp14">
+<w:document xmlns:wpc="http://schemas.microsoft.com/office/word/2010/wordprocessingCanvas" xmlns:cx="http://schemas.microsoft.com/office/drawing/2014/chartex" xmlns:cx1="http://schemas.microsoft.com/office/drawing/2015/9/8/chartex" xmlns:cx2="http://schemas.microsoft.com/office/drawing/2015/10/21/chartex" xmlns:cx3="http://schemas.microsoft.com/office/drawing/2016/5/9/chartex" xmlns:cx4="http://schemas.microsoft.com/office/drawing/2016/5/10/chartex" xmlns:cx5="http://schemas.microsoft.com/office/drawing/2016/5/11/chartex" xmlns:cx6="http://schemas.microsoft.com/office/drawing/2016/5/12/chartex" xmlns:cx7="http://schemas.microsoft.com/office/drawing/2016/5/13/chartex" xmlns:cx8="http://schemas.microsoft.com/office/drawing/2016/5/14/chartex" xmlns:mc="http://schemas.openxmlformats.org/markup-compatibility/2006" xmlns:aink="http://schemas.microsoft.com/office/drawing/2016/ink" xmlns:am3d="http://schemas.microsoft.com/office/drawing/2017/model3d" xmlns:o="urn:schemas-microsoft-com:office:office" xmlns:oel="http://schemas.microsoft.com/office/2019/extlst" xmlns:r="http://schemas.openxmlformats.org/officeDocument/2006/relationships" xmlns:m="http://schemas.openxmlformats.org/officeDocument/2006/math" xmlns:v="urn:schemas-microsoft-com:vml" xmlns:wp14="http://schemas.microsoft.com/office/word/2010/wordprocessingDrawing" xmlns:wp="http://schemas.openxmlformats.org/drawingml/2006/wordprocessingDrawing" xmlns:w10="urn:schemas-microsoft-com:office:word" xmlns:w="http://schemas.openxmlformats.org/wordprocessingml/2006/main" xmlns:w14="http://schemas.microsoft.com/office/word/2010/wordml" xmlns:w15="http://schemas.microsoft.com/office/word/2012/wordml" xmlns:w16cex="http://schemas.microsoft.com/office/word/2018/wordml/cex" xmlns:w16cid="http://schemas.microsoft.com/office/word/2016/wordml/cid" xmlns:w16="http://schemas.microsoft.com/office/word/2018/wordml" xmlns:w16du="http://schemas.microsoft.com/office/word/2023/wordml/word16du" xmlns:w16sdtdh="http://schemas.microsoft.com/office/word/2020/wordml/sdtdatahash" xmlns:w16sdtfl="http://schemas.microsoft.com/office/word/2024/wordml/sdtformatlock" xmlns:w16se="http://schemas.microsoft.com/office/word/2015/wordml/symex" xmlns:wpg="http://schemas.microsoft.com/office/word/2010/wordprocessingGroup" xmlns:wpi="http://schemas.microsoft.com/office/word/2010/wordprocessingInk" xmlns:wne="http://schemas.microsoft.com/office/word/2006/wordml" xmlns:wps="http://schemas.microsoft.com/office/word/2010/wordprocessingShape" mc:Ignorable="w14 w15 w16se w16cid w16 w16cex w16sdtdh w16sdtfl w16du wp14">
   <w:body>
     <w:p>
       <w:pPr>
@@ -54,7 +54,6 @@
         </w:rPr>
         <w:t xml:space="preserve"> </w:t>
       </w:r>
-      <w:proofErr w:type="spellStart"/>
       <w:r>
         <w:rPr>
           <w:rFonts w:cstheme="minorHAnsi"/>
@@ -64,7 +63,6 @@
         </w:rPr>
         <w:t>Gueorguiev</w:t>
       </w:r>
-      <w:proofErr w:type="spellEnd"/>
       <w:r>
         <w:rPr>
           <w:rFonts w:cstheme="minorHAnsi"/>
@@ -90,16 +88,7 @@
           <w:sz w:val="20"/>
           <w:szCs w:val="20"/>
         </w:rPr>
-        <w:t>0</w:t>
-      </w:r>
-      <w:r>
-        <w:rPr>
-          <w:rFonts w:cstheme="minorHAnsi"/>
-          <w:color w:val="000000"/>
-          <w:sz w:val="20"/>
-          <w:szCs w:val="20"/>
-        </w:rPr>
-        <w:t>7</w:t>
+        <w:t>10</w:t>
       </w:r>
       <w:r>
         <w:rPr>
@@ -117,7 +106,7 @@
           <w:sz w:val="20"/>
           <w:szCs w:val="20"/>
         </w:rPr>
-        <w:t>10</w:t>
+        <w:t>28</w:t>
       </w:r>
       <w:r>
         <w:rPr>
@@ -314,7 +303,25 @@
           <w:sz w:val="20"/>
           <w:szCs w:val="20"/>
         </w:rPr>
-        <w:t>-enabled RAG architectures for text generation and</w:t>
+        <w:t>-enabled RAG</w:t>
+      </w:r>
+      <w:r>
+        <w:rPr>
+          <w:rFonts w:cstheme="minorHAnsi"/>
+          <w:color w:val="000000"/>
+          <w:sz w:val="20"/>
+          <w:szCs w:val="20"/>
+        </w:rPr>
+        <w:t>, Agentic, and GraphRAG</w:t>
+      </w:r>
+      <w:r>
+        <w:rPr>
+          <w:rFonts w:cstheme="minorHAnsi"/>
+          <w:color w:val="000000"/>
+          <w:sz w:val="20"/>
+          <w:szCs w:val="20"/>
+        </w:rPr>
+        <w:t xml:space="preserve"> architectures for text generation and</w:t>
       </w:r>
       <w:r>
         <w:rPr>
@@ -357,6 +364,66 @@
           <w:szCs w:val="20"/>
         </w:rPr>
         <w:t>are:</w:t>
+      </w:r>
+    </w:p>
+    <w:p>
+      <w:pPr>
+        <w:pStyle w:val="ListParagraph"/>
+        <w:numPr>
+          <w:ilvl w:val="0"/>
+          <w:numId w:val="1"/>
+        </w:numPr>
+        <w:rPr>
+          <w:bCs/>
+          <w:sz w:val="20"/>
+          <w:szCs w:val="20"/>
+        </w:rPr>
+      </w:pPr>
+      <w:r>
+        <w:rPr>
+          <w:bCs/>
+          <w:sz w:val="20"/>
+          <w:szCs w:val="20"/>
+        </w:rPr>
+        <w:t xml:space="preserve">RAG and Agentic AI workflows and relevant vector retrieval techniques as discussed in </w:t>
+      </w:r>
+      <w:hyperlink r:id="rId5" w:history="1">
+        <w:r>
+          <w:rPr>
+            <w:rStyle w:val="Hyperlink"/>
+            <w:bCs/>
+            <w:sz w:val="20"/>
+            <w:szCs w:val="20"/>
+          </w:rPr>
+          <w:t>this repo</w:t>
+        </w:r>
+      </w:hyperlink>
+      <w:r>
+        <w:rPr>
+          <w:bCs/>
+          <w:sz w:val="20"/>
+          <w:szCs w:val="20"/>
+        </w:rPr>
+        <w:t xml:space="preserve"> and </w:t>
+      </w:r>
+      <w:hyperlink r:id="rId6" w:history="1">
+        <w:r>
+          <w:rPr>
+            <w:rStyle w:val="Hyperlink"/>
+            <w:bCs/>
+            <w:sz w:val="20"/>
+            <w:szCs w:val="20"/>
+          </w:rPr>
+          <w:t>this repo</w:t>
+        </w:r>
+      </w:hyperlink>
+      <w:r>
+        <w:rPr>
+          <w:bCs/>
+          <w:sz w:val="20"/>
+          <w:szCs w:val="20"/>
+        </w:rPr>
+        <w:t>.</w:t>
       </w:r>
     </w:p>
     <w:p>
@@ -502,7 +569,7 @@
         </w:rPr>
         <w:t xml:space="preserve"> For details refer to </w:t>
       </w:r>
-      <w:hyperlink r:id="rId5" w:history="1">
+      <w:hyperlink r:id="rId7" w:history="1">
         <w:r>
           <w:rPr>
             <w:rStyle w:val="Hyperlink"/>
@@ -521,7 +588,7 @@
         </w:rPr>
         <w:t xml:space="preserve"> and </w:t>
       </w:r>
-      <w:hyperlink r:id="rId6" w:history="1">
+      <w:hyperlink r:id="rId8" w:history="1">
         <w:r>
           <w:rPr>
             <w:rStyle w:val="Hyperlink"/>
@@ -576,25 +643,7 @@
           <w:sz w:val="20"/>
           <w:szCs w:val="20"/>
         </w:rPr>
-        <w:t xml:space="preserve"> algorithms for various image processing tasks such as synthetic noise generation, generative </w:t>
-      </w:r>
-      <w:proofErr w:type="gramStart"/>
-      <w:r>
-        <w:rPr>
-          <w:bCs/>
-          <w:sz w:val="20"/>
-          <w:szCs w:val="20"/>
-        </w:rPr>
-        <w:t>fill</w:t>
-      </w:r>
-      <w:proofErr w:type="gramEnd"/>
-      <w:r>
-        <w:rPr>
-          <w:bCs/>
-          <w:sz w:val="20"/>
-          <w:szCs w:val="20"/>
-        </w:rPr>
-        <w:t xml:space="preserve"> and shadow processing.</w:t>
+        <w:t xml:space="preserve"> algorithms for various image processing tasks such as synthetic noise generation, generative fill and shadow processing.</w:t>
       </w:r>
       <w:r>
         <w:rPr>
@@ -604,8 +653,7 @@
         </w:rPr>
         <w:t xml:space="preserve"> I have two repos with code samples related to this work – </w:t>
       </w:r>
-      <w:hyperlink r:id="rId7" w:history="1">
-        <w:proofErr w:type="spellStart"/>
+      <w:hyperlink r:id="rId9" w:history="1">
         <w:r>
           <w:rPr>
             <w:rStyle w:val="Hyperlink"/>
@@ -615,7 +663,6 @@
           </w:rPr>
           <w:t>smooth_gradient_outpaint</w:t>
         </w:r>
-        <w:proofErr w:type="spellEnd"/>
       </w:hyperlink>
       <w:r>
         <w:rPr>
@@ -625,8 +672,7 @@
         </w:rPr>
         <w:t xml:space="preserve"> and </w:t>
       </w:r>
-      <w:hyperlink r:id="rId8" w:history="1">
-        <w:proofErr w:type="spellStart"/>
+      <w:hyperlink r:id="rId10" w:history="1">
         <w:r>
           <w:rPr>
             <w:rStyle w:val="Hyperlink"/>
@@ -636,7 +682,6 @@
           </w:rPr>
           <w:t>image_crop</w:t>
         </w:r>
-        <w:proofErr w:type="spellEnd"/>
       </w:hyperlink>
       <w:r>
         <w:rPr>
@@ -746,25 +791,7 @@
           <w:sz w:val="20"/>
           <w:szCs w:val="20"/>
         </w:rPr>
-        <w:t xml:space="preserve">research various algorithms for Root Cause Analysis using Bayesian inference and Probabilistic Temporal Logic. For the purpose exploring the usability of causal inference algorithms included in the </w:t>
-      </w:r>
-      <w:proofErr w:type="gramStart"/>
-      <w:r>
-        <w:rPr>
-          <w:bCs/>
-          <w:sz w:val="20"/>
-          <w:szCs w:val="20"/>
-        </w:rPr>
-        <w:t>packages</w:t>
-      </w:r>
-      <w:proofErr w:type="gramEnd"/>
-      <w:r>
-        <w:rPr>
-          <w:bCs/>
-          <w:sz w:val="20"/>
-          <w:szCs w:val="20"/>
-        </w:rPr>
-        <w:t xml:space="preserve"> </w:t>
+        <w:t xml:space="preserve">research various algorithms for Root Cause Analysis using Bayesian inference and Probabilistic Temporal Logic. For the purpose exploring the usability of causal inference algorithms included in the packages </w:t>
       </w:r>
       <w:r>
         <w:rPr>
@@ -829,7 +856,7 @@
         </w:rPr>
         <w:t xml:space="preserve"> For details refer to </w:t>
       </w:r>
-      <w:hyperlink r:id="rId9" w:history="1">
+      <w:hyperlink r:id="rId11" w:history="1">
         <w:r>
           <w:rPr>
             <w:rStyle w:val="Hyperlink"/>
@@ -848,7 +875,7 @@
         </w:rPr>
         <w:t xml:space="preserve"> and </w:t>
       </w:r>
-      <w:hyperlink r:id="rId10" w:history="1">
+      <w:hyperlink r:id="rId12" w:history="1">
         <w:r>
           <w:rPr>
             <w:rStyle w:val="Hyperlink"/>
@@ -1021,7 +1048,7 @@
           <w:szCs w:val="20"/>
         </w:rPr>
       </w:pPr>
-      <w:hyperlink r:id="rId11" w:history="1">
+      <w:hyperlink r:id="rId13" w:history="1">
         <w:r>
           <w:rPr>
             <w:rStyle w:val="Hyperlink"/>
@@ -1125,7 +1152,7 @@
           <w:szCs w:val="20"/>
         </w:rPr>
       </w:pPr>
-      <w:hyperlink r:id="rId12" w:history="1">
+      <w:hyperlink r:id="rId14" w:history="1">
         <w:r>
           <w:rPr>
             <w:rStyle w:val="Hyperlink"/>
@@ -1184,7 +1211,7 @@
           <w:szCs w:val="20"/>
         </w:rPr>
       </w:pPr>
-      <w:hyperlink r:id="rId13" w:history="1">
+      <w:hyperlink r:id="rId15" w:history="1">
         <w:r>
           <w:rPr>
             <w:rStyle w:val="Hyperlink"/>
@@ -1208,7 +1235,7 @@
           <w:szCs w:val="20"/>
         </w:rPr>
       </w:pPr>
-      <w:hyperlink r:id="rId14" w:history="1">
+      <w:hyperlink r:id="rId16" w:history="1">
         <w:r>
           <w:rPr>
             <w:rStyle w:val="Hyperlink"/>
@@ -1232,7 +1259,7 @@
           <w:szCs w:val="20"/>
         </w:rPr>
       </w:pPr>
-      <w:hyperlink r:id="rId15" w:history="1">
+      <w:hyperlink r:id="rId17" w:history="1">
         <w:r>
           <w:rPr>
             <w:rStyle w:val="Hyperlink"/>
@@ -1256,7 +1283,7 @@
           <w:szCs w:val="20"/>
         </w:rPr>
       </w:pPr>
-      <w:hyperlink r:id="rId16" w:history="1">
+      <w:hyperlink r:id="rId18" w:history="1">
         <w:r>
           <w:rPr>
             <w:rStyle w:val="Hyperlink"/>
@@ -1280,7 +1307,7 @@
           <w:szCs w:val="20"/>
         </w:rPr>
       </w:pPr>
-      <w:hyperlink r:id="rId17" w:history="1">
+      <w:hyperlink r:id="rId19" w:history="1">
         <w:r>
           <w:rPr>
             <w:rStyle w:val="Hyperlink"/>
@@ -1361,7 +1388,7 @@
           <w:szCs w:val="20"/>
         </w:rPr>
       </w:pPr>
-      <w:hyperlink r:id="rId18" w:history="1">
+      <w:hyperlink r:id="rId20" w:history="1">
         <w:r>
           <w:rPr>
             <w:rStyle w:val="Hyperlink"/>
@@ -1386,7 +1413,7 @@
           <w:u w:val="single"/>
         </w:rPr>
       </w:pPr>
-      <w:hyperlink r:id="rId19" w:history="1">
+      <w:hyperlink r:id="rId21" w:history="1">
         <w:r>
           <w:rPr>
             <w:rStyle w:val="Hyperlink"/>
@@ -1410,7 +1437,7 @@
           <w:szCs w:val="20"/>
         </w:rPr>
       </w:pPr>
-      <w:hyperlink r:id="rId20" w:history="1">
+      <w:hyperlink r:id="rId22" w:history="1">
         <w:r>
           <w:rPr>
             <w:rStyle w:val="Hyperlink"/>
@@ -1434,7 +1461,7 @@
           <w:szCs w:val="20"/>
         </w:rPr>
       </w:pPr>
-      <w:hyperlink r:id="rId21" w:history="1">
+      <w:hyperlink r:id="rId23" w:history="1">
         <w:r>
           <w:rPr>
             <w:rStyle w:val="Hyperlink"/>
@@ -1493,7 +1520,7 @@
           <w:szCs w:val="20"/>
         </w:rPr>
       </w:pPr>
-      <w:hyperlink r:id="rId22" w:history="1">
+      <w:hyperlink r:id="rId24" w:history="1">
         <w:r>
           <w:rPr>
             <w:rStyle w:val="Hyperlink"/>
@@ -1517,7 +1544,7 @@
           <w:szCs w:val="20"/>
         </w:rPr>
       </w:pPr>
-      <w:hyperlink r:id="rId23" w:history="1">
+      <w:hyperlink r:id="rId25" w:history="1">
         <w:r>
           <w:rPr>
             <w:rStyle w:val="Hyperlink"/>
@@ -1541,7 +1568,7 @@
           <w:szCs w:val="20"/>
         </w:rPr>
       </w:pPr>
-      <w:hyperlink r:id="rId24" w:history="1">
+      <w:hyperlink r:id="rId26" w:history="1">
         <w:r>
           <w:rPr>
             <w:rStyle w:val="Hyperlink"/>
@@ -1563,7 +1590,7 @@
           <w:u w:val="single"/>
         </w:rPr>
       </w:pPr>
-      <w:hyperlink r:id="rId25" w:history="1">
+      <w:hyperlink r:id="rId27" w:history="1">
         <w:r>
           <w:rPr>
             <w:rStyle w:val="Hyperlink"/>
@@ -1586,7 +1613,7 @@
 </file>
 
 <file path=word/numbering.xml><?xml version="1.0" encoding="utf-8"?>
-<w:numbering xmlns:wpc="http://schemas.microsoft.com/office/word/2010/wordprocessingCanvas" xmlns:cx="http://schemas.microsoft.com/office/drawing/2014/chartex" xmlns:cx1="http://schemas.microsoft.com/office/drawing/2015/9/8/chartex" xmlns:cx2="http://schemas.microsoft.com/office/drawing/2015/10/21/chartex" xmlns:cx3="http://schemas.microsoft.com/office/drawing/2016/5/9/chartex" xmlns:cx4="http://schemas.microsoft.com/office/drawing/2016/5/10/chartex" xmlns:cx5="http://schemas.microsoft.com/office/drawing/2016/5/11/chartex" xmlns:cx6="http://schemas.microsoft.com/office/drawing/2016/5/12/chartex" xmlns:cx7="http://schemas.microsoft.com/office/drawing/2016/5/13/chartex" xmlns:cx8="http://schemas.microsoft.com/office/drawing/2016/5/14/chartex" xmlns:mc="http://schemas.openxmlformats.org/markup-compatibility/2006" xmlns:aink="http://schemas.microsoft.com/office/drawing/2016/ink" xmlns:am3d="http://schemas.microsoft.com/office/drawing/2017/model3d" xmlns:o="urn:schemas-microsoft-com:office:office" xmlns:oel="http://schemas.microsoft.com/office/2019/extlst" xmlns:r="http://schemas.openxmlformats.org/officeDocument/2006/relationships" xmlns:m="http://schemas.openxmlformats.org/officeDocument/2006/math" xmlns:v="urn:schemas-microsoft-com:vml" xmlns:wp14="http://schemas.microsoft.com/office/word/2010/wordprocessingDrawing" xmlns:wp="http://schemas.openxmlformats.org/drawingml/2006/wordprocessingDrawing" xmlns:w10="urn:schemas-microsoft-com:office:word" xmlns:w="http://schemas.openxmlformats.org/wordprocessingml/2006/main" xmlns:w14="http://schemas.microsoft.com/office/word/2010/wordml" xmlns:w15="http://schemas.microsoft.com/office/word/2012/wordml" xmlns:w16cex="http://schemas.microsoft.com/office/word/2018/wordml/cex" xmlns:w16cid="http://schemas.microsoft.com/office/word/2016/wordml/cid" xmlns:w16="http://schemas.microsoft.com/office/word/2018/wordml" xmlns:w16sdtdh="http://schemas.microsoft.com/office/word/2020/wordml/sdtdatahash" xmlns:w16se="http://schemas.microsoft.com/office/word/2015/wordml/symex" xmlns:wpg="http://schemas.microsoft.com/office/word/2010/wordprocessingGroup" xmlns:wpi="http://schemas.microsoft.com/office/word/2010/wordprocessingInk" xmlns:wne="http://schemas.microsoft.com/office/word/2006/wordml" xmlns:wps="http://schemas.microsoft.com/office/word/2010/wordprocessingShape" mc:Ignorable="w14 w15 w16se w16cid w16 w16cex w16sdtdh wp14">
+<w:numbering xmlns:wpc="http://schemas.microsoft.com/office/word/2010/wordprocessingCanvas" xmlns:cx="http://schemas.microsoft.com/office/drawing/2014/chartex" xmlns:cx1="http://schemas.microsoft.com/office/drawing/2015/9/8/chartex" xmlns:cx2="http://schemas.microsoft.com/office/drawing/2015/10/21/chartex" xmlns:cx3="http://schemas.microsoft.com/office/drawing/2016/5/9/chartex" xmlns:cx4="http://schemas.microsoft.com/office/drawing/2016/5/10/chartex" xmlns:cx5="http://schemas.microsoft.com/office/drawing/2016/5/11/chartex" xmlns:cx6="http://schemas.microsoft.com/office/drawing/2016/5/12/chartex" xmlns:cx7="http://schemas.microsoft.com/office/drawing/2016/5/13/chartex" xmlns:cx8="http://schemas.microsoft.com/office/drawing/2016/5/14/chartex" xmlns:mc="http://schemas.openxmlformats.org/markup-compatibility/2006" xmlns:aink="http://schemas.microsoft.com/office/drawing/2016/ink" xmlns:am3d="http://schemas.microsoft.com/office/drawing/2017/model3d" xmlns:o="urn:schemas-microsoft-com:office:office" xmlns:oel="http://schemas.microsoft.com/office/2019/extlst" xmlns:r="http://schemas.openxmlformats.org/officeDocument/2006/relationships" xmlns:m="http://schemas.openxmlformats.org/officeDocument/2006/math" xmlns:v="urn:schemas-microsoft-com:vml" xmlns:wp14="http://schemas.microsoft.com/office/word/2010/wordprocessingDrawing" xmlns:wp="http://schemas.openxmlformats.org/drawingml/2006/wordprocessingDrawing" xmlns:w10="urn:schemas-microsoft-com:office:word" xmlns:w="http://schemas.openxmlformats.org/wordprocessingml/2006/main" xmlns:w14="http://schemas.microsoft.com/office/word/2010/wordml" xmlns:w15="http://schemas.microsoft.com/office/word/2012/wordml" xmlns:w16cex="http://schemas.microsoft.com/office/word/2018/wordml/cex" xmlns:w16cid="http://schemas.microsoft.com/office/word/2016/wordml/cid" xmlns:w16="http://schemas.microsoft.com/office/word/2018/wordml" xmlns:w16du="http://schemas.microsoft.com/office/word/2023/wordml/word16du" xmlns:w16sdtdh="http://schemas.microsoft.com/office/word/2020/wordml/sdtdatahash" xmlns:w16sdtfl="http://schemas.microsoft.com/office/word/2024/wordml/sdtformatlock" xmlns:w16se="http://schemas.microsoft.com/office/word/2015/wordml/symex" xmlns:wpg="http://schemas.microsoft.com/office/word/2010/wordprocessingGroup" xmlns:wpi="http://schemas.microsoft.com/office/word/2010/wordprocessingInk" xmlns:wne="http://schemas.microsoft.com/office/word/2006/wordml" xmlns:wps="http://schemas.microsoft.com/office/word/2010/wordprocessingShape" mc:Ignorable="w14 w15 w16se w16cid w16 w16cex w16sdtdh w16sdtfl w16du wp14">
   <w:abstractNum w:abstractNumId="0" w15:restartNumberingAfterBreak="0">
     <w:nsid w:val="6B917673"/>
     <w:multiLevelType w:val="hybridMultilevel"/>
@@ -1683,7 +1710,7 @@
 </file>
 
 <file path=word/styles.xml><?xml version="1.0" encoding="utf-8"?>
-<w:styles xmlns:mc="http://schemas.openxmlformats.org/markup-compatibility/2006" xmlns:r="http://schemas.openxmlformats.org/officeDocument/2006/relationships" xmlns:w="http://schemas.openxmlformats.org/wordprocessingml/2006/main" xmlns:w14="http://schemas.microsoft.com/office/word/2010/wordml" xmlns:w15="http://schemas.microsoft.com/office/word/2012/wordml" xmlns:w16cex="http://schemas.microsoft.com/office/word/2018/wordml/cex" xmlns:w16cid="http://schemas.microsoft.com/office/word/2016/wordml/cid" xmlns:w16="http://schemas.microsoft.com/office/word/2018/wordml" xmlns:w16sdtdh="http://schemas.microsoft.com/office/word/2020/wordml/sdtdatahash" xmlns:w16se="http://schemas.microsoft.com/office/word/2015/wordml/symex" mc:Ignorable="w14 w15 w16se w16cid w16 w16cex w16sdtdh">
+<w:styles xmlns:mc="http://schemas.openxmlformats.org/markup-compatibility/2006" xmlns:r="http://schemas.openxmlformats.org/officeDocument/2006/relationships" xmlns:w="http://schemas.openxmlformats.org/wordprocessingml/2006/main" xmlns:w14="http://schemas.microsoft.com/office/word/2010/wordml" xmlns:w15="http://schemas.microsoft.com/office/word/2012/wordml" xmlns:w16cex="http://schemas.microsoft.com/office/word/2018/wordml/cex" xmlns:w16cid="http://schemas.microsoft.com/office/word/2016/wordml/cid" xmlns:w16="http://schemas.microsoft.com/office/word/2018/wordml" xmlns:w16du="http://schemas.microsoft.com/office/word/2023/wordml/word16du" xmlns:w16sdtdh="http://schemas.microsoft.com/office/word/2020/wordml/sdtdatahash" xmlns:w16sdtfl="http://schemas.microsoft.com/office/word/2024/wordml/sdtformatlock" xmlns:w16se="http://schemas.microsoft.com/office/word/2015/wordml/symex" mc:Ignorable="w14 w15 w16se w16cid w16 w16cex w16sdtdh w16sdtfl w16du">
   <w:docDefaults>
     <w:rPrDefault>
       <w:rPr>

</xml_diff>